<commit_message>
presentation and DSS work
</commit_message>
<xml_diff>
--- a/6. DSS/DSS_Essay/Small_States_Security_Essay_gpt5.docx
+++ b/6. DSS/DSS_Essay/Small_States_Security_Essay_gpt5.docx
@@ -39,7 +39,19 @@
     </w:p>
     <w:p>
       <w:r>
-        <w:t>The first task is to define what constitutes a small state. Scholars diverge in their approaches. A material definition stresses population, GDP, and military capacity as determinants of size (Waltz 1969). On this basis, states such as Ireland, Denmark, or Qatar are small because they cannot project power unilaterally. A perceptual definition stresses how states see themselves and are seen by others (Thorhallsson 2012). From this perspective, a state can be small in strategic imagination even if it has moderate resources, as with Finland during the Cold War. A systemic role definition stresses position within the international order (Keohane 1969). On this basis, small states are those that cannot shape structures but must adapt to them.</w:t>
+        <w:t>The first task is to define what constitutes a small state. Scholars diverge in their approaches. A material definition stresses population, GDP, and military capacity as determinants of size (Waltz 1969</w:t>
+      </w:r>
+      <w:r>
+        <w:t>,Brooks_</w:t>
+      </w:r>
+      <w:r>
+        <w:rPr>
+          <w:lang w:val="en-GB"/>
+        </w:rPr>
+        <w:t>2007_a, biddle</w:t>
+      </w:r>
+      <w:r>
+        <w:t>). On this basis, states such as Ireland, Denmark, or Qatar are small because they cannot project power unilaterally. A perceptual definition stresses how states see themselves and are seen by others (Thorhallsson 2012). From this perspective, a state can be small in strategic imagination even if it has moderate resources, as with Finland during the Cold War. A systemic role definition stresses position within the international order (Keohane 1969). On this basis, small states are those that cannot shape structures but must adapt to them.</w:t>
       </w:r>
     </w:p>
     <w:p>
@@ -54,23 +66,7 @@
         <w:t>action capacity and vulnerability</w:t>
       </w:r>
       <w:r>
-        <w:t xml:space="preserve"> as defining features — stressing that what matters is the scope of what a state can credibly do relative to its exposure (Vital, as cited in EU size literature). This complements Keohane’s systemic lens. </w:t>
-      </w:r>
-      <w:proofErr w:type="spellStart"/>
-      <w:r>
-        <w:t>Bessner</w:t>
-      </w:r>
-      <w:proofErr w:type="spellEnd"/>
-      <w:r>
-        <w:t xml:space="preserve"> and </w:t>
-      </w:r>
-      <w:proofErr w:type="spellStart"/>
-      <w:r>
-        <w:t>Guilhot</w:t>
-      </w:r>
-      <w:proofErr w:type="spellEnd"/>
-      <w:r>
-        <w:t xml:space="preserve"> (2015) extend this critique, arguing that neorealism strips out decisionmakers and locks states into structural adaptation, which confirms the limited agency of small powers. These perspectives sharpen the hypothesis: small states may act, but always within constraints imposed by structure and perception.</w:t>
+        <w:t xml:space="preserve"> as defining features — stressing that what matters is the scope of what a state can credibly do relative to its exposure (Vital, as cited in EU size literature). This complements Keohane’s systemic lens. Bessner and Guilhot (2015) extend this critique, arguing that neorealism strips out decisionmakers and locks states into structural adaptation, which confirms the limited agency of small powers. These perspectives sharpen the hypothesis: small states may act, but always within constraints imposed by structure and perception.</w:t>
       </w:r>
     </w:p>
     <w:p>
@@ -108,15 +104,7 @@
     </w:p>
     <w:p>
       <w:r>
-        <w:t xml:space="preserve">Legitimacy functions in two ways. Externally, it amplifies small-state voice within institutions. Internally, it sustains domestic support for engagement abroad. Bailes and Thorhallsson (2013) show that legitimacy derives from alignment with international law, credible delivery of commitments, and consistent political narratives. Yet legitimacy is fragile: Duman and </w:t>
-      </w:r>
-      <w:proofErr w:type="spellStart"/>
-      <w:r>
-        <w:t>Rakipoğlu</w:t>
-      </w:r>
-      <w:proofErr w:type="spellEnd"/>
-      <w:r>
-        <w:t xml:space="preserve"> (2025) highlight how UNSC paralysis in the Gaza crisis shows institutions failing to provide a stage for small states. Lake, Martin and Risse (2020) also argue that liberal-order institutions are strained but not collapsed, reinforcing that legitimacy is contingent rather than guaranteed.</w:t>
+        <w:t>Legitimacy functions in two ways. Externally, it amplifies small-state voice within institutions. Internally, it sustains domestic support for engagement abroad. Bailes and Thorhallsson (2013) show that legitimacy derives from alignment with international law, credible delivery of commitments, and consistent political narratives. Yet legitimacy is fragile: Duman and Rakipoğlu (2025) highlight how UNSC paralysis in the Gaza crisis shows institutions failing to provide a stage for small states. Lake, Martin and Risse (2020) also argue that liberal-order institutions are strained but not collapsed, reinforcing that legitimacy is contingent rather than guaranteed.</w:t>
       </w:r>
     </w:p>
     <w:p>
@@ -145,23 +133,7 @@
     </w:p>
     <w:p>
       <w:r>
-        <w:t xml:space="preserve">National myths and history further shape small-state strategies. Ireland’s wartime neutrality under </w:t>
-      </w:r>
-      <w:proofErr w:type="spellStart"/>
-      <w:r>
-        <w:t>Éamon</w:t>
-      </w:r>
-      <w:proofErr w:type="spellEnd"/>
-      <w:r>
-        <w:t xml:space="preserve"> de Valera has long been mythologised as a moral stand. Fanning (2015) shows that this neutrality was framed as independence from Britain, while concealing material weakness. </w:t>
-      </w:r>
-      <w:proofErr w:type="spellStart"/>
-      <w:r>
-        <w:t>Ayiotis</w:t>
-      </w:r>
-      <w:proofErr w:type="spellEnd"/>
-      <w:r>
-        <w:t xml:space="preserve"> (2023) demonstrates that Irish neutrality evolved through phases — necessity, expediency, convenience — each shaped by external pressures. Fleming argues that post-war policy was essentially hedging, seeking to balance neutrality with selective UN engagement.</w:t>
+        <w:t>National myths and history further shape small-state strategies. Ireland’s wartime neutrality under Éamon de Valera has long been mythologised as a moral stand. Fanning (2015) shows that this neutrality was framed as independence from Britain, while concealing material weakness. Ayiotis (2023) demonstrates that Irish neutrality evolved through phases — necessity, expediency, convenience — each shaped by external pressures. Fleming argues that post-war policy was essentially hedging, seeking to balance neutrality with selective UN engagement.</w:t>
       </w:r>
     </w:p>
     <w:p>
@@ -195,15 +167,7 @@
     </w:p>
     <w:p>
       <w:r>
-        <w:t xml:space="preserve">Ireland and Israel present challenges to the small-state category. Ireland masks realist hedging behind neutrality rhetoric, as </w:t>
-      </w:r>
-      <w:proofErr w:type="spellStart"/>
-      <w:r>
-        <w:t>Ayiotis</w:t>
-      </w:r>
-      <w:proofErr w:type="spellEnd"/>
-      <w:r>
-        <w:t xml:space="preserve"> (2023) shows through covert UK–Irish planning. Israel, by contrast, blends small size with coercive reach through nuclear deterrence and US shelter (Hirst 2010). These cases demonstrate that smallness is not uniform: Ireland’s legitimacy rests on institutions, while Israel’s influence comes from </w:t>
+        <w:t xml:space="preserve">Ireland and Israel present challenges to the small-state category. Ireland masks realist hedging behind neutrality rhetoric, as Ayiotis (2023) shows through covert UK–Irish planning. Israel, by contrast, blends small size with coercive reach through nuclear deterrence and US shelter (Hirst 2010). These cases demonstrate that smallness is not uniform: Ireland’s legitimacy rests on institutions, while Israel’s influence comes from </w:t>
       </w:r>
       <w:r>
         <w:lastRenderedPageBreak/>
@@ -241,15 +205,7 @@
     </w:p>
     <w:p>
       <w:r>
-        <w:t xml:space="preserve">Newer contributions also matter. </w:t>
-      </w:r>
-      <w:proofErr w:type="spellStart"/>
-      <w:r>
-        <w:t>Krenson</w:t>
-      </w:r>
-      <w:proofErr w:type="spellEnd"/>
-      <w:r>
-        <w:t xml:space="preserve"> (2012) stresses that great powers orchestrate DIME instruments in full, whereas small states integrate selectively — mapping DIME onto the five-effects highlights how small states operate by fragments, not the whole. NATO’s 2022 Warfighting Capstone Concept reinforces the centrality of adaptation, echoing the agility pillar. Slack (2019) and Pai (2024) push the information instrument as decisive in the cyber/disinformation era, which maps directly to hybrid leverage.</w:t>
+        <w:t>Newer contributions also matter. Krenson (2012) stresses that great powers orchestrate DIME instruments in full, whereas small states integrate selectively — mapping DIME onto the five-effects highlights how small states operate by fragments, not the whole. NATO’s 2022 Warfighting Capstone Concept reinforces the centrality of adaptation, echoing the agility pillar. Slack (2019) and Pai (2024) push the information instrument as decisive in the cyber/disinformation era, which maps directly to hybrid leverage.</w:t>
       </w:r>
     </w:p>
     <w:p>
@@ -324,7 +280,7 @@
     <w:p>
       <w:r>
         <w:pict w14:anchorId="1B652406">
-          <v:rect id="_x0000_i1614" style="width:0;height:1.5pt" o:hralign="center" o:hrstd="t" o:hr="t" fillcolor="#a0a0a0" stroked="f"/>
+          <v:rect id="_x0000_i1025" style="width:0;height:1.5pt" o:hralign="center" o:hrstd="t" o:hr="t" fillcolor="#a0a0a0" stroked="f"/>
         </w:pict>
       </w:r>
     </w:p>
@@ -361,15 +317,7 @@
     <w:p>
       <w:r>
         <w:lastRenderedPageBreak/>
-        <w:t xml:space="preserve">Limit. Flynn (2019) warns that niches risk tokenism without scale; </w:t>
-      </w:r>
-      <w:proofErr w:type="spellStart"/>
-      <w:r>
-        <w:t>Hellmüller</w:t>
-      </w:r>
-      <w:proofErr w:type="spellEnd"/>
-      <w:r>
-        <w:t xml:space="preserve"> et al. (2024) show UN mandates are shrinking, reducing peacekeeping’s utility.</w:t>
+        <w:t>Limit. Flynn (2019) warns that niches risk tokenism without scale; Hellmüller et al. (2024) show UN mandates are shrinking, reducing peacekeeping’s utility.</w:t>
       </w:r>
       <w:r>
         <w:br/>
@@ -379,7 +327,7 @@
     <w:p>
       <w:r>
         <w:pict w14:anchorId="1223C483">
-          <v:rect id="_x0000_i1615" style="width:0;height:1.5pt" o:hralign="center" o:hrstd="t" o:hr="t" fillcolor="#a0a0a0" stroked="f"/>
+          <v:rect id="_x0000_i1026" style="width:0;height:1.5pt" o:hralign="center" o:hrstd="t" o:hr="t" fillcolor="#a0a0a0" stroked="f"/>
         </w:pict>
       </w:r>
     </w:p>
@@ -425,7 +373,7 @@
     <w:p>
       <w:r>
         <w:pict w14:anchorId="01369043">
-          <v:rect id="_x0000_i1616" style="width:0;height:1.5pt" o:hralign="center" o:hrstd="t" o:hr="t" fillcolor="#a0a0a0" stroked="f"/>
+          <v:rect id="_x0000_i1027" style="width:0;height:1.5pt" o:hralign="center" o:hrstd="t" o:hr="t" fillcolor="#a0a0a0" stroked="f"/>
         </w:pict>
       </w:r>
     </w:p>
@@ -456,15 +404,7 @@
     </w:p>
     <w:p>
       <w:r>
-        <w:t xml:space="preserve">Explain. Hybrid leverage works when small states align their niches with larger institutions, framing contributions as global public goods. </w:t>
-      </w:r>
-      <w:proofErr w:type="spellStart"/>
-      <w:r>
-        <w:t>Krenson</w:t>
-      </w:r>
-      <w:proofErr w:type="spellEnd"/>
-      <w:r>
-        <w:t xml:space="preserve"> (2012) stresses that </w:t>
+        <w:t xml:space="preserve">Explain. Hybrid leverage works when small states align their niches with larger institutions, framing contributions as global public goods. Krenson (2012) stresses that </w:t>
       </w:r>
       <w:r>
         <w:lastRenderedPageBreak/>
@@ -483,7 +423,7 @@
     <w:p>
       <w:r>
         <w:pict w14:anchorId="2549166F">
-          <v:rect id="_x0000_i1617" style="width:0;height:1.5pt" o:hralign="center" o:hrstd="t" o:hr="t" fillcolor="#a0a0a0" stroked="f"/>
+          <v:rect id="_x0000_i1028" style="width:0;height:1.5pt" o:hralign="center" o:hrstd="t" o:hr="t" fillcolor="#a0a0a0" stroked="f"/>
         </w:pict>
       </w:r>
     </w:p>
@@ -509,15 +449,7 @@
     </w:p>
     <w:p>
       <w:r>
-        <w:t xml:space="preserve">Evidence. Nye (2008) argues that attraction and persuasion can shape outcomes. Ireland has cultivated soft power through neutrality, disarmament advocacy, and peacekeeping. Bailes and Thorhallsson (2013) show that EU shelter strengthens legitimacy by embedding identity within collective frameworks. </w:t>
-      </w:r>
-      <w:proofErr w:type="spellStart"/>
-      <w:r>
-        <w:t>Tonra</w:t>
-      </w:r>
-      <w:proofErr w:type="spellEnd"/>
-      <w:r>
-        <w:t xml:space="preserve"> (1999, 2011) demonstrates how Europeanisation amplified Ireland’s diplomatic reach. Denmark has consistently leveraged soft power through development aid, while Qatar has invested in cultural diplomacy.</w:t>
+        <w:t>Evidence. Nye (2008) argues that attraction and persuasion can shape outcomes. Ireland has cultivated soft power through neutrality, disarmament advocacy, and peacekeeping. Bailes and Thorhallsson (2013) show that EU shelter strengthens legitimacy by embedding identity within collective frameworks. Tonra (1999, 2011) demonstrates how Europeanisation amplified Ireland’s diplomatic reach. Denmark has consistently leveraged soft power through development aid, while Qatar has invested in cultural diplomacy.</w:t>
       </w:r>
     </w:p>
     <w:p>
@@ -537,7 +469,7 @@
     <w:p>
       <w:r>
         <w:pict w14:anchorId="7FEE6DB9">
-          <v:rect id="_x0000_i1618" style="width:0;height:1.5pt" o:hralign="center" o:hrstd="t" o:hr="t" fillcolor="#a0a0a0" stroked="f"/>
+          <v:rect id="_x0000_i1029" style="width:0;height:1.5pt" o:hralign="center" o:hrstd="t" o:hr="t" fillcolor="#a0a0a0" stroked="f"/>
         </w:pict>
       </w:r>
     </w:p>
@@ -577,15 +509,7 @@
     </w:p>
     <w:p>
       <w:r>
-        <w:t xml:space="preserve">Limit. Legitimacy depends on perception. It erodes when institutions like the UN falter (Duman &amp; </w:t>
-      </w:r>
-      <w:proofErr w:type="spellStart"/>
-      <w:r>
-        <w:t>Rakipoğlu</w:t>
-      </w:r>
-      <w:proofErr w:type="spellEnd"/>
-      <w:r>
-        <w:t xml:space="preserve"> 2025) or when domestic delivery is absent (DoD/DF 2025 Strategy Statement).</w:t>
+        <w:t>Limit. Legitimacy depends on perception. It erodes when institutions like the UN falter (Duman &amp; Rakipoğlu 2025) or when domestic delivery is absent (DoD/DF 2025 Strategy Statement).</w:t>
       </w:r>
       <w:r>
         <w:br/>
@@ -595,7 +519,7 @@
     <w:p>
       <w:r>
         <w:pict w14:anchorId="78F44FE5">
-          <v:rect id="_x0000_i1619" style="width:0;height:1.5pt" o:hralign="center" o:hrstd="t" o:hr="t" fillcolor="#a0a0a0" stroked="f"/>
+          <v:rect id="_x0000_i1030" style="width:0;height:1.5pt" o:hralign="center" o:hrstd="t" o:hr="t" fillcolor="#a0a0a0" stroked="f"/>
         </w:pict>
       </w:r>
     </w:p>
@@ -657,7 +581,7 @@
     <w:p>
       <w:r>
         <w:pict w14:anchorId="30EA8574">
-          <v:rect id="_x0000_i1667" style="width:0;height:1.5pt" o:hralign="center" o:hrstd="t" o:hr="t" fillcolor="#a0a0a0" stroked="f"/>
+          <v:rect id="_x0000_i1031" style="width:0;height:1.5pt" o:hralign="center" o:hrstd="t" o:hr="t" fillcolor="#a0a0a0" stroked="f"/>
         </w:pict>
       </w:r>
     </w:p>
@@ -683,15 +607,7 @@
     </w:p>
     <w:p>
       <w:r>
-        <w:t xml:space="preserve">Evidence. Flynn (2019) stresses that small-state peacekeeping must cross a threshold of credibility — a reinforced battalion may influence, a token platoon cannot. </w:t>
-      </w:r>
-      <w:proofErr w:type="spellStart"/>
-      <w:r>
-        <w:t>Hellmüller</w:t>
-      </w:r>
-      <w:proofErr w:type="spellEnd"/>
-      <w:r>
-        <w:t>, Tan &amp; Bara (2024) show UN peacekeeping mandates have shifted toward political roles and polarised objectives, hollowing a traditional niche. Betts (1996) warns that overconfidence in technological niches, such as RMA precision, creates fragility.</w:t>
+        <w:t>Evidence. Flynn (2019) stresses that small-state peacekeeping must cross a threshold of credibility — a reinforced battalion may influence, a token platoon cannot. Hellmüller, Tan &amp; Bara (2024) show UN peacekeeping mandates have shifted toward political roles and polarised objectives, hollowing a traditional niche. Betts (1996) warns that overconfidence in technological niches, such as RMA precision, creates fragility.</w:t>
       </w:r>
     </w:p>
     <w:p>
@@ -711,7 +627,7 @@
     <w:p>
       <w:r>
         <w:pict w14:anchorId="300E8796">
-          <v:rect id="_x0000_i1668" style="width:0;height:1.5pt" o:hralign="center" o:hrstd="t" o:hr="t" fillcolor="#a0a0a0" stroked="f"/>
+          <v:rect id="_x0000_i1032" style="width:0;height:1.5pt" o:hralign="center" o:hrstd="t" o:hr="t" fillcolor="#a0a0a0" stroked="f"/>
         </w:pict>
       </w:r>
     </w:p>
@@ -761,7 +677,7 @@
     <w:p>
       <w:r>
         <w:pict w14:anchorId="3874542B">
-          <v:rect id="_x0000_i1669" style="width:0;height:1.5pt" o:hralign="center" o:hrstd="t" o:hr="t" fillcolor="#a0a0a0" stroked="f"/>
+          <v:rect id="_x0000_i1033" style="width:0;height:1.5pt" o:hralign="center" o:hrstd="t" o:hr="t" fillcolor="#a0a0a0" stroked="f"/>
         </w:pict>
       </w:r>
     </w:p>
@@ -787,15 +703,7 @@
     </w:p>
     <w:p>
       <w:r>
-        <w:t xml:space="preserve">Evidence. Betts (1996) highlights that technological misuse often produces vulnerabilities greater than benefits. Mearsheimer (2019) stresses that great powers punish small-state innovation that threatens core interests. Waltz (1969) frames international politics as self-help, where weaker actors cannot alter rules but must adapt. Duman &amp; </w:t>
-      </w:r>
-      <w:proofErr w:type="spellStart"/>
-      <w:r>
-        <w:t>Rakipoğlu</w:t>
-      </w:r>
-      <w:proofErr w:type="spellEnd"/>
-      <w:r>
-        <w:t xml:space="preserve"> (2025) show that institutional paralysis in the UNSC further weakens the protective cover for hybrid tactics.</w:t>
+        <w:t>Evidence. Betts (1996) highlights that technological misuse often produces vulnerabilities greater than benefits. Mearsheimer (2019) stresses that great powers punish small-state innovation that threatens core interests. Waltz (1969) frames international politics as self-help, where weaker actors cannot alter rules but must adapt. Duman &amp; Rakipoğlu (2025) show that institutional paralysis in the UNSC further weakens the protective cover for hybrid tactics.</w:t>
       </w:r>
     </w:p>
     <w:p>
@@ -815,7 +723,7 @@
     <w:p>
       <w:r>
         <w:pict w14:anchorId="61CDC4D2">
-          <v:rect id="_x0000_i1670" style="width:0;height:1.5pt" o:hralign="center" o:hrstd="t" o:hr="t" fillcolor="#a0a0a0" stroked="f"/>
+          <v:rect id="_x0000_i1034" style="width:0;height:1.5pt" o:hralign="center" o:hrstd="t" o:hr="t" fillcolor="#a0a0a0" stroked="f"/>
         </w:pict>
       </w:r>
     </w:p>
@@ -862,7 +770,7 @@
     <w:p>
       <w:r>
         <w:pict w14:anchorId="2E0485E8">
-          <v:rect id="_x0000_i1671" style="width:0;height:1.5pt" o:hralign="center" o:hrstd="t" o:hr="t" fillcolor="#a0a0a0" stroked="f"/>
+          <v:rect id="_x0000_i1035" style="width:0;height:1.5pt" o:hralign="center" o:hrstd="t" o:hr="t" fillcolor="#a0a0a0" stroked="f"/>
         </w:pict>
       </w:r>
     </w:p>
@@ -888,39 +796,7 @@
     </w:p>
     <w:p>
       <w:r>
-        <w:t xml:space="preserve">Evidence. </w:t>
-      </w:r>
-      <w:proofErr w:type="spellStart"/>
-      <w:r>
-        <w:t>Ayiotis</w:t>
-      </w:r>
-      <w:proofErr w:type="spellEnd"/>
-      <w:r>
-        <w:t xml:space="preserve"> (2023) shows Irish neutrality was always pragmatic hedging, not principle, undermining coherence. </w:t>
-      </w:r>
-      <w:proofErr w:type="spellStart"/>
-      <w:r>
-        <w:t>Bessner</w:t>
-      </w:r>
-      <w:proofErr w:type="spellEnd"/>
-      <w:r>
-        <w:t xml:space="preserve"> &amp; </w:t>
-      </w:r>
-      <w:proofErr w:type="spellStart"/>
-      <w:r>
-        <w:t>Guilhot</w:t>
-      </w:r>
-      <w:proofErr w:type="spellEnd"/>
-      <w:r>
-        <w:t xml:space="preserve"> (2015) argue that structural realism sidelines decisionmakers, confirming that legitimacy narratives are shaped externally. Duman &amp; </w:t>
-      </w:r>
-      <w:proofErr w:type="spellStart"/>
-      <w:r>
-        <w:t>Rakipoğlu</w:t>
-      </w:r>
-      <w:proofErr w:type="spellEnd"/>
-      <w:r>
-        <w:t xml:space="preserve"> (2025) demonstrate that UNSC paralysis reduces institutional credibility, eroding legitimacy platforms. Cottey (2022) stresses continuity of underinvestment, weakening delivery. Wright (2024) argues that great-power rivalry’s return was inevitable, reducing the space for small-state legitimacy claims.</w:t>
+        <w:t>Evidence. Ayiotis (2023) shows Irish neutrality was always pragmatic hedging, not principle, undermining coherence. Bessner &amp; Guilhot (2015) argue that structural realism sidelines decisionmakers, confirming that legitimacy narratives are shaped externally. Duman &amp; Rakipoğlu (2025) demonstrate that UNSC paralysis reduces institutional credibility, eroding legitimacy platforms. Cottey (2022) stresses continuity of underinvestment, weakening delivery. Wright (2024) argues that great-power rivalry’s return was inevitable, reducing the space for small-state legitimacy claims.</w:t>
       </w:r>
     </w:p>
     <w:p>
@@ -940,7 +816,7 @@
     <w:p>
       <w:r>
         <w:pict w14:anchorId="7E91D20B">
-          <v:rect id="_x0000_i1672" style="width:0;height:1.5pt" o:hralign="center" o:hrstd="t" o:hr="t" fillcolor="#a0a0a0" stroked="f"/>
+          <v:rect id="_x0000_i1036" style="width:0;height:1.5pt" o:hralign="center" o:hrstd="t" o:hr="t" fillcolor="#a0a0a0" stroked="f"/>
         </w:pict>
       </w:r>
     </w:p>
@@ -1002,7 +878,7 @@
     <w:p>
       <w:r>
         <w:pict w14:anchorId="3E0F5717">
-          <v:rect id="_x0000_i1721" style="width:0;height:1.5pt" o:hralign="center" o:hrstd="t" o:hr="t" fillcolor="#a0a0a0" stroked="f"/>
+          <v:rect id="_x0000_i1037" style="width:0;height:1.5pt" o:hralign="center" o:hrstd="t" o:hr="t" fillcolor="#a0a0a0" stroked="f"/>
         </w:pict>
       </w:r>
     </w:p>
@@ -1028,36 +904,12 @@
     </w:p>
     <w:p>
       <w:r>
-        <w:t xml:space="preserve">Evidence. </w:t>
-      </w:r>
-      <w:proofErr w:type="spellStart"/>
-      <w:r>
-        <w:t>Ayiotis</w:t>
-      </w:r>
-      <w:proofErr w:type="spellEnd"/>
-      <w:r>
-        <w:t xml:space="preserve"> (2023) shows Ireland’s neutrality was pragmatic hedging, with covert planning alongside Britain. Fanning (2015) highlights wartime neutrality as realist survival, mythologised afterwards. Fleming confirms post-war hedging. Ireland built legitimacy through peacekeeping, but Flynn (2019) warns that reduced contributions now risk tokenism. CODF (2022) proposes LOA2 reforms — radar, EEZ patrols — to sustain credibility. Cottey (2022) shows continuity dominates, with underinvestment persisting despite shocks.</w:t>
-      </w:r>
-    </w:p>
-    <w:p>
-      <w:r>
-        <w:t>Explain. Ireland’s influence rested on neutrality myths and UN legitimacy, but as UN mandates decline (</w:t>
-      </w:r>
-      <w:proofErr w:type="spellStart"/>
-      <w:r>
-        <w:t>Hellmüller</w:t>
-      </w:r>
-      <w:proofErr w:type="spellEnd"/>
-      <w:r>
-        <w:t xml:space="preserve"> et al. 2024) and UNSC paralysis grows (Duman &amp; </w:t>
-      </w:r>
-      <w:proofErr w:type="spellStart"/>
-      <w:r>
-        <w:t>Rakipoğlu</w:t>
-      </w:r>
-      <w:proofErr w:type="spellEnd"/>
-      <w:r>
-        <w:t xml:space="preserve"> 2025), this foundation weakens. EU integration offers alternative niches, but also challenges the neutrality narrative.</w:t>
+        <w:t>Evidence. Ayiotis (2023) shows Ireland’s neutrality was pragmatic hedging, with covert planning alongside Britain. Fanning (2015) highlights wartime neutrality as realist survival, mythologised afterwards. Fleming confirms post-war hedging. Ireland built legitimacy through peacekeeping, but Flynn (2019) warns that reduced contributions now risk tokenism. CODF (2022) proposes LOA2 reforms — radar, EEZ patrols — to sustain credibility. Cottey (2022) shows continuity dominates, with underinvestment persisting despite shocks.</w:t>
+      </w:r>
+    </w:p>
+    <w:p>
+      <w:r>
+        <w:t>Explain. Ireland’s influence rested on neutrality myths and UN legitimacy, but as UN mandates decline (Hellmüller et al. 2024) and UNSC paralysis grows (Duman &amp; Rakipoğlu 2025), this foundation weakens. EU integration offers alternative niches, but also challenges the neutrality narrative.</w:t>
       </w:r>
     </w:p>
     <w:p>
@@ -1072,7 +924,7 @@
     <w:p>
       <w:r>
         <w:pict w14:anchorId="6D8CDC1A">
-          <v:rect id="_x0000_i1722" style="width:0;height:1.5pt" o:hralign="center" o:hrstd="t" o:hr="t" fillcolor="#a0a0a0" stroked="f"/>
+          <v:rect id="_x0000_i1038" style="width:0;height:1.5pt" o:hralign="center" o:hrstd="t" o:hr="t" fillcolor="#a0a0a0" stroked="f"/>
         </w:pict>
       </w:r>
     </w:p>
@@ -1119,7 +971,7 @@
     <w:p>
       <w:r>
         <w:pict w14:anchorId="4FE4CDFA">
-          <v:rect id="_x0000_i1723" style="width:0;height:1.5pt" o:hralign="center" o:hrstd="t" o:hr="t" fillcolor="#a0a0a0" stroked="f"/>
+          <v:rect id="_x0000_i1039" style="width:0;height:1.5pt" o:hralign="center" o:hrstd="t" o:hr="t" fillcolor="#a0a0a0" stroked="f"/>
         </w:pict>
       </w:r>
     </w:p>
@@ -1165,7 +1017,7 @@
     <w:p>
       <w:r>
         <w:pict w14:anchorId="17BEC577">
-          <v:rect id="_x0000_i1724" style="width:0;height:1.5pt" o:hralign="center" o:hrstd="t" o:hr="t" fillcolor="#a0a0a0" stroked="f"/>
+          <v:rect id="_x0000_i1040" style="width:0;height:1.5pt" o:hralign="center" o:hrstd="t" o:hr="t" fillcolor="#a0a0a0" stroked="f"/>
         </w:pict>
       </w:r>
     </w:p>
@@ -1191,15 +1043,7 @@
     </w:p>
     <w:p>
       <w:r>
-        <w:t xml:space="preserve">Evidence. Bailes et al. (2013) highlight Denmark’s use of multiple shelters, balancing EU and NATO. </w:t>
-      </w:r>
-      <w:proofErr w:type="spellStart"/>
-      <w:r>
-        <w:t>Tonra</w:t>
-      </w:r>
-      <w:proofErr w:type="spellEnd"/>
-      <w:r>
-        <w:t xml:space="preserve"> (2011) shows Europeanisation amplified Danish diplomacy. Denmark has specialised in maritime security and Arctic policy, gaining visibility. NATO and EU reports show consistent contributions embedded in alliance frameworks.</w:t>
+        <w:t>Evidence. Bailes et al. (2013) highlight Denmark’s use of multiple shelters, balancing EU and NATO. Tonra (2011) shows Europeanisation amplified Danish diplomacy. Denmark has specialised in maritime security and Arctic policy, gaining visibility. NATO and EU reports show consistent contributions embedded in alliance frameworks.</w:t>
       </w:r>
     </w:p>
     <w:p>
@@ -1220,7 +1064,7 @@
     <w:p>
       <w:r>
         <w:pict w14:anchorId="0CAA3150">
-          <v:rect id="_x0000_i1725" style="width:0;height:1.5pt" o:hralign="center" o:hrstd="t" o:hr="t" fillcolor="#a0a0a0" stroked="f"/>
+          <v:rect id="_x0000_i1041" style="width:0;height:1.5pt" o:hralign="center" o:hrstd="t" o:hr="t" fillcolor="#a0a0a0" stroked="f"/>
         </w:pict>
       </w:r>
     </w:p>
@@ -1266,7 +1110,7 @@
     <w:p>
       <w:r>
         <w:pict w14:anchorId="78327DAF">
-          <v:rect id="_x0000_i1726" style="width:0;height:1.5pt" o:hralign="center" o:hrstd="t" o:hr="t" fillcolor="#a0a0a0" stroked="f"/>
+          <v:rect id="_x0000_i1042" style="width:0;height:1.5pt" o:hralign="center" o:hrstd="t" o:hr="t" fillcolor="#a0a0a0" stroked="f"/>
         </w:pict>
       </w:r>
     </w:p>
@@ -1312,7 +1156,7 @@
     <w:p>
       <w:r>
         <w:pict w14:anchorId="440CA88C">
-          <v:rect id="_x0000_i1727" style="width:0;height:1.5pt" o:hralign="center" o:hrstd="t" o:hr="t" fillcolor="#a0a0a0" stroked="f"/>
+          <v:rect id="_x0000_i1043" style="width:0;height:1.5pt" o:hralign="center" o:hrstd="t" o:hr="t" fillcolor="#a0a0a0" stroked="f"/>
         </w:pict>
       </w:r>
     </w:p>
@@ -1380,7 +1224,7 @@
     <w:p>
       <w:r>
         <w:pict w14:anchorId="11F07905">
-          <v:rect id="_x0000_i1771" style="width:0;height:1.5pt" o:hralign="center" o:hrstd="t" o:hr="t" fillcolor="#a0a0a0" stroked="f"/>
+          <v:rect id="_x0000_i1044" style="width:0;height:1.5pt" o:hralign="center" o:hrstd="t" o:hr="t" fillcolor="#a0a0a0" stroked="f"/>
         </w:pict>
       </w:r>
     </w:p>
@@ -1401,21 +1245,13 @@
     </w:p>
     <w:p>
       <w:r>
-        <w:t xml:space="preserve">Small states can exert influence, but only indirectly. They lack coercive power and cannot unilaterally change structures, as Waltz (1969) and Mearsheimer (2019) emphasise. Instead, their influence lies in selective integration: embedding fragments of DIME within alliances and institutions. </w:t>
-      </w:r>
-      <w:proofErr w:type="spellStart"/>
-      <w:r>
-        <w:t>Krenson</w:t>
-      </w:r>
-      <w:proofErr w:type="spellEnd"/>
-      <w:r>
-        <w:t xml:space="preserve"> (2012) stresses that great powers orchestrate DIME fully, while small states exploit fragments. Mapping DIME to the five-effects shows this clearly: diplomacy to legitimacy and soft power, information to hybrid leverage, military to niches, and economy to interdependence. Small states are influential only when these fragments are embedded credibly in institutions.</w:t>
+        <w:t>Small states can exert influence, but only indirectly. They lack coercive power and cannot unilaterally change structures, as Waltz (1969) and Mearsheimer (2019) emphasise. Instead, their influence lies in selective integration: embedding fragments of DIME within alliances and institutions. Krenson (2012) stresses that great powers orchestrate DIME fully, while small states exploit fragments. Mapping DIME to the five-effects shows this clearly: diplomacy to legitimacy and soft power, information to hybrid leverage, military to niches, and economy to interdependence. Small states are influential only when these fragments are embedded credibly in institutions.</w:t>
       </w:r>
     </w:p>
     <w:p>
       <w:r>
         <w:pict w14:anchorId="515F5CC1">
-          <v:rect id="_x0000_i1772" style="width:0;height:1.5pt" o:hralign="center" o:hrstd="t" o:hr="t" fillcolor="#a0a0a0" stroked="f"/>
+          <v:rect id="_x0000_i1045" style="width:0;height:1.5pt" o:hralign="center" o:hrstd="t" o:hr="t" fillcolor="#a0a0a0" stroked="f"/>
         </w:pict>
       </w:r>
     </w:p>
@@ -1436,15 +1272,7 @@
     </w:p>
     <w:p>
       <w:r>
-        <w:t xml:space="preserve">Legitimacy remains the decisive resource for small states, but it is fragile. Rothstein (1968) and Bailes &amp; Thorhallsson (2013) show that legitimacy amplifies voice by embedding commitments in norms and institutions. For Ireland, neutrality and UN peacekeeping provided recognition. Yet legitimacy erodes when institutions falter or rhetoric diverges from practice. Duman &amp; </w:t>
-      </w:r>
-      <w:proofErr w:type="spellStart"/>
-      <w:r>
-        <w:t>Rakipoğlu</w:t>
-      </w:r>
-      <w:proofErr w:type="spellEnd"/>
-      <w:r>
-        <w:t xml:space="preserve"> (2025) demonstrate how UNSC paralysis has hollowed the UN stage. Wright (2024) argues that great-power rivalry’s return was inevitable, leaving less space for small-state legitimacy. Lake, Martin &amp; Risse (2020) show the liberal order is strained but not collapsed, suggesting that legitimacy remains possible, but only if small states adapt continuously and diversify platforms.</w:t>
+        <w:t>Legitimacy remains the decisive resource for small states, but it is fragile. Rothstein (1968) and Bailes &amp; Thorhallsson (2013) show that legitimacy amplifies voice by embedding commitments in norms and institutions. For Ireland, neutrality and UN peacekeeping provided recognition. Yet legitimacy erodes when institutions falter or rhetoric diverges from practice. Duman &amp; Rakipoğlu (2025) demonstrate how UNSC paralysis has hollowed the UN stage. Wright (2024) argues that great-power rivalry’s return was inevitable, leaving less space for small-state legitimacy. Lake, Martin &amp; Risse (2020) show the liberal order is strained but not collapsed, suggesting that legitimacy remains possible, but only if small states adapt continuously and diversify platforms.</w:t>
       </w:r>
     </w:p>
     <w:p>
@@ -1459,7 +1287,7 @@
     <w:p>
       <w:r>
         <w:pict w14:anchorId="52762AD5">
-          <v:rect id="_x0000_i1773" style="width:0;height:1.5pt" o:hralign="center" o:hrstd="t" o:hr="t" fillcolor="#a0a0a0" stroked="f"/>
+          <v:rect id="_x0000_i1046" style="width:0;height:1.5pt" o:hralign="center" o:hrstd="t" o:hr="t" fillcolor="#a0a0a0" stroked="f"/>
         </w:pict>
       </w:r>
     </w:p>
@@ -1600,7 +1428,7 @@
     <w:p>
       <w:r>
         <w:pict w14:anchorId="1A561B9A">
-          <v:rect id="_x0000_i1774" style="width:0;height:1.5pt" o:hralign="center" o:hrstd="t" o:hr="t" fillcolor="#a0a0a0" stroked="f"/>
+          <v:rect id="_x0000_i1047" style="width:0;height:1.5pt" o:hralign="center" o:hrstd="t" o:hr="t" fillcolor="#a0a0a0" stroked="f"/>
         </w:pict>
       </w:r>
     </w:p>
@@ -1621,15 +1449,7 @@
     </w:p>
     <w:p>
       <w:r>
-        <w:t xml:space="preserve">Ireland’s trajectory from De Valera’s wartime hedging to modern UN peacekeeping underscores the conditional nature of small-state influence. Neutrality myths sustained legitimacy, but </w:t>
-      </w:r>
-      <w:proofErr w:type="spellStart"/>
-      <w:r>
-        <w:t>Ayiotis</w:t>
-      </w:r>
-      <w:proofErr w:type="spellEnd"/>
-      <w:r>
-        <w:t xml:space="preserve"> (2023) and Fanning (2015) show these myths masked realist survival. CODF (2022) and the DoD/DF Strategy Statement (2025–2028) propose reforms to LOA2, emphasising cyber, radar, and EEZ patrols. Yet Cottey (2022) stresses that underinvestment persists, suggesting reforms may prove incremental rather than transformative. Without credible delivery, legitimacy risks collapsing into symbolism.</w:t>
+        <w:t>Ireland’s trajectory from De Valera’s wartime hedging to modern UN peacekeeping underscores the conditional nature of small-state influence. Neutrality myths sustained legitimacy, but Ayiotis (2023) and Fanning (2015) show these myths masked realist survival. CODF (2022) and the DoD/DF Strategy Statement (2025–2028) propose reforms to LOA2, emphasising cyber, radar, and EEZ patrols. Yet Cottey (2022) stresses that underinvestment persists, suggesting reforms may prove incremental rather than transformative. Without credible delivery, legitimacy risks collapsing into symbolism.</w:t>
       </w:r>
     </w:p>
     <w:p>
@@ -1644,7 +1464,7 @@
     <w:p>
       <w:r>
         <w:pict w14:anchorId="746D9DD6">
-          <v:rect id="_x0000_i1775" style="width:0;height:1.5pt" o:hralign="center" o:hrstd="t" o:hr="t" fillcolor="#a0a0a0" stroked="f"/>
+          <v:rect id="_x0000_i1048" style="width:0;height:1.5pt" o:hralign="center" o:hrstd="t" o:hr="t" fillcolor="#a0a0a0" stroked="f"/>
         </w:pict>
       </w:r>
     </w:p>
@@ -1670,15 +1490,7 @@
     </w:p>
     <w:p>
       <w:r>
-        <w:t xml:space="preserve">Limit. The evidence base is uneven, with gaps in primary sources (e.g., HLAP 2022, </w:t>
-      </w:r>
-      <w:proofErr w:type="spellStart"/>
-      <w:r>
-        <w:t>Hellmüller</w:t>
-      </w:r>
-      <w:proofErr w:type="spellEnd"/>
-      <w:r>
-        <w:t xml:space="preserve"> 2024).</w:t>
+        <w:t>Limit. The evidence base is uneven, with gaps in primary sources (e.g., HLAP 2022, Hellmüller 2024).</w:t>
       </w:r>
       <w:r>
         <w:br/>
@@ -1691,7 +1503,7 @@
     <w:p>
       <w:r>
         <w:pict w14:anchorId="2C4D121B">
-          <v:rect id="_x0000_i1776" style="width:0;height:1.5pt" o:hralign="center" o:hrstd="t" o:hr="t" fillcolor="#a0a0a0" stroked="f"/>
+          <v:rect id="_x0000_i1049" style="width:0;height:1.5pt" o:hralign="center" o:hrstd="t" o:hr="t" fillcolor="#a0a0a0" stroked="f"/>
         </w:pict>
       </w:r>
     </w:p>
@@ -2647,6 +2459,7 @@
   <w:style w:type="character" w:default="1" w:styleId="DefaultParagraphFont">
     <w:name w:val="Default Paragraph Font"/>
     <w:uiPriority w:val="1"/>
+    <w:semiHidden/>
     <w:unhideWhenUsed/>
   </w:style>
   <w:style w:type="table" w:default="1" w:styleId="TableNormal">

</xml_diff>